<commit_message>
change the narrative file
</commit_message>
<xml_diff>
--- a/Sensor Project/Narrative.docx
+++ b/Sensor Project/Narrative.docx
@@ -322,15 +322,7 @@
         <w:rPr>
           <w:szCs w:val="32"/>
         </w:rPr>
-        <w:t>The NEO-7 series of standalone GNSS mo</w:t>
-      </w:r>
-      <w:bookmarkStart w:id="0" w:name="_GoBack"/>
-      <w:bookmarkEnd w:id="0"/>
-      <w:r>
-        <w:rPr>
-          <w:szCs w:val="32"/>
-        </w:rPr>
-        <w:t>dules is built on</w:t>
+        <w:t>The NEO-7 series of standalone GNSS modules is built on</w:t>
       </w:r>
       <w:r>
         <w:rPr>
@@ -399,10 +391,7 @@
         <w:t>n</w:t>
       </w:r>
       <w:r>
-        <w:t xml:space="preserve"> antenna on the board, however, it not enough to receive the </w:t>
-      </w:r>
-      <w:r>
-        <w:t>satellite</w:t>
+        <w:t xml:space="preserve"> antenna on the board, however, it not enough to receive the satellite</w:t>
       </w:r>
       <w:r>
         <w:t>, after I got the antenna and link it to GPS module it can receive signal anywhere, it awesome.</w:t>
@@ -463,7 +452,31 @@
         <w:t>c</w:t>
       </w:r>
       <w:r>
-        <w:t>hange my mind to link a LED screen in the breadboard which can show the location.</w:t>
+        <w:t>hange my mind</w:t>
+      </w:r>
+      <w:r>
+        <w:t xml:space="preserve"> that I want</w:t>
+      </w:r>
+      <w:r>
+        <w:t xml:space="preserve"> to link a LED screen in the breadboard which can show the location.</w:t>
+      </w:r>
+    </w:p>
+    <w:p>
+      <w:pPr>
+        <w:ind w:left="360"/>
+      </w:pPr>
+    </w:p>
+    <w:p>
+      <w:pPr>
+        <w:ind w:left="360"/>
+      </w:pPr>
+      <w:r>
+        <w:t xml:space="preserve">However, the LED screen does not work, I think my code is ok and the wire in the correct position. I will ask Vaughn when we meet </w:t>
+      </w:r>
+      <w:bookmarkStart w:id="0" w:name="_GoBack"/>
+      <w:bookmarkEnd w:id="0"/>
+      <w:r>
+        <w:t>again.</w:t>
       </w:r>
     </w:p>
     <w:p>

</xml_diff>